<commit_message>
Plan de Riesgos Done
</commit_message>
<xml_diff>
--- a/Estudio Inicial/Estudio Inicial.docx
+++ b/Estudio Inicial/Estudio Inicial.docx
@@ -180,7 +180,6 @@
                                           <w:szCs w:val="120"/>
                                         </w:rPr>
                                       </w:pPr>
-                                      <w:proofErr w:type="spellStart"/>
                                       <w:r>
                                         <w:rPr>
                                           <w:rFonts w:asciiTheme="majorHAnsi" w:hAnsiTheme="majorHAnsi"/>
@@ -190,7 +189,6 @@
                                         </w:rPr>
                                         <w:t>Iteam</w:t>
                                       </w:r>
-                                      <w:proofErr w:type="spellEnd"/>
                                     </w:p>
                                     <w:p>
                                       <w:pPr>
@@ -532,7 +530,6 @@
                                     <w:szCs w:val="120"/>
                                   </w:rPr>
                                 </w:pPr>
-                                <w:proofErr w:type="spellStart"/>
                                 <w:r>
                                   <w:rPr>
                                     <w:rFonts w:asciiTheme="majorHAnsi" w:hAnsiTheme="majorHAnsi"/>
@@ -542,7 +539,6 @@
                                   </w:rPr>
                                   <w:t>Iteam</w:t>
                                 </w:r>
-                                <w:proofErr w:type="spellEnd"/>
                               </w:p>
                               <w:p>
                                 <w:pPr>
@@ -2262,7 +2258,6 @@
         </w:rPr>
         <w:t xml:space="preserve">Como creemos que esta es una problemática actual muy importante, en base a los conocimientos adquiridos a lo largo de la carrera, crearemos </w:t>
       </w:r>
-      <w:proofErr w:type="spellStart"/>
       <w:r>
         <w:rPr>
           <w:i/>
@@ -2271,7 +2266,6 @@
         </w:rPr>
         <w:t>Iteam</w:t>
       </w:r>
-      <w:proofErr w:type="spellEnd"/>
       <w:r>
         <w:rPr>
           <w:sz w:val="24"/>
@@ -2296,7 +2290,6 @@
         </w:rPr>
         <w:tab/>
       </w:r>
-      <w:proofErr w:type="spellStart"/>
       <w:r>
         <w:rPr>
           <w:i/>
@@ -2305,7 +2298,6 @@
         </w:rPr>
         <w:t>Iteam</w:t>
       </w:r>
-      <w:proofErr w:type="spellEnd"/>
       <w:r>
         <w:rPr>
           <w:sz w:val="24"/>
@@ -4289,15 +4281,7 @@
       </w:pPr>
       <w:bookmarkStart w:id="7" w:name="_Toc448700012"/>
       <w:r>
-        <w:t xml:space="preserve">Generación de reportes y </w:t>
-      </w:r>
-      <w:proofErr w:type="spellStart"/>
-      <w:r>
-        <w:t>feedback</w:t>
-      </w:r>
-      <w:proofErr w:type="spellEnd"/>
-      <w:r>
-        <w:t>:</w:t>
+        <w:t>Generación de reportes y feedback:</w:t>
       </w:r>
       <w:bookmarkEnd w:id="7"/>
       <w:r>
@@ -6809,6 +6793,16 @@
     </w:p>
     <w:p>
       <w:pPr>
+        <w:rPr>
+          <w:rFonts w:cs="Times New Roman"/>
+          <w:sz w:val="24"/>
+          <w:szCs w:val="24"/>
+          <w:lang w:eastAsia="es-AR"/>
+        </w:rPr>
+      </w:pPr>
+    </w:p>
+    <w:p>
+      <w:pPr>
         <w:pStyle w:val="Ttulo2"/>
         <w:rPr>
           <w:rFonts w:ascii="Times New Roman" w:eastAsiaTheme="minorHAnsi" w:hAnsi="Times New Roman" w:cs="Times New Roman"/>
@@ -6870,7 +6864,6 @@
         </w:rPr>
         <w:tab/>
       </w:r>
-      <w:proofErr w:type="spellStart"/>
       <w:r>
         <w:rPr>
           <w:rFonts w:cs="Times New Roman"/>
@@ -6881,7 +6874,6 @@
         </w:rPr>
         <w:t>Iteam</w:t>
       </w:r>
-      <w:proofErr w:type="spellEnd"/>
       <w:r>
         <w:rPr>
           <w:rFonts w:cs="Times New Roman"/>
@@ -6949,18 +6941,350 @@
           <w:lang w:eastAsia="es-AR"/>
         </w:rPr>
         <w:tab/>
-        <w:t>El estudio inicial nos guio en la investigación y definición del sistema, brindándonos bases firmes sobre las cuales nos apoyaremos en los pasos siguientes del proyecto. Estamos convencidos que será un gran desafío pero que contamos con los recursos p</w:t>
-      </w:r>
-      <w:bookmarkStart w:id="15" w:name="_GoBack"/>
+        <w:t>El estudio inicial nos guio en la investigación y definición del sistema, brindándonos bases firmes sobre las cuales nos apoyaremos en los pasos siguientes del proyecto. Estamos convencidos que será un gran desafío pero que contamos con los recursos para poder llevarlo a cabo.</w:t>
+      </w:r>
+    </w:p>
+    <w:p>
+      <w:pPr>
+        <w:jc w:val="both"/>
+        <w:rPr>
+          <w:rFonts w:cs="Times New Roman"/>
+          <w:sz w:val="24"/>
+          <w:szCs w:val="24"/>
+          <w:lang w:eastAsia="es-AR"/>
+        </w:rPr>
+      </w:pPr>
+    </w:p>
+    <w:p>
+      <w:pPr>
+        <w:jc w:val="both"/>
+        <w:rPr>
+          <w:rFonts w:cs="Times New Roman"/>
+          <w:sz w:val="24"/>
+          <w:szCs w:val="24"/>
+          <w:lang w:eastAsia="es-AR"/>
+        </w:rPr>
+      </w:pPr>
+    </w:p>
+    <w:p>
+      <w:pPr>
+        <w:jc w:val="both"/>
+        <w:rPr>
+          <w:rFonts w:cs="Times New Roman"/>
+          <w:sz w:val="24"/>
+          <w:szCs w:val="24"/>
+          <w:lang w:eastAsia="es-AR"/>
+        </w:rPr>
+      </w:pPr>
+    </w:p>
+    <w:p>
+      <w:pPr>
+        <w:jc w:val="both"/>
+        <w:rPr>
+          <w:rFonts w:cs="Times New Roman"/>
+          <w:sz w:val="24"/>
+          <w:szCs w:val="24"/>
+          <w:lang w:eastAsia="es-AR"/>
+        </w:rPr>
+      </w:pPr>
+    </w:p>
+    <w:p>
+      <w:pPr>
+        <w:jc w:val="both"/>
+        <w:rPr>
+          <w:rFonts w:cs="Times New Roman"/>
+          <w:sz w:val="24"/>
+          <w:szCs w:val="24"/>
+          <w:lang w:eastAsia="es-AR"/>
+        </w:rPr>
+      </w:pPr>
+    </w:p>
+    <w:p>
+      <w:pPr>
+        <w:jc w:val="both"/>
+        <w:rPr>
+          <w:rFonts w:cs="Times New Roman"/>
+          <w:sz w:val="24"/>
+          <w:szCs w:val="24"/>
+          <w:lang w:eastAsia="es-AR"/>
+        </w:rPr>
+      </w:pPr>
+    </w:p>
+    <w:p>
+      <w:pPr>
+        <w:jc w:val="both"/>
+        <w:rPr>
+          <w:rFonts w:cs="Times New Roman"/>
+          <w:sz w:val="24"/>
+          <w:szCs w:val="24"/>
+          <w:lang w:eastAsia="es-AR"/>
+        </w:rPr>
+      </w:pPr>
+    </w:p>
+    <w:p>
+      <w:pPr>
+        <w:jc w:val="both"/>
+        <w:rPr>
+          <w:rFonts w:cs="Times New Roman"/>
+          <w:sz w:val="24"/>
+          <w:szCs w:val="24"/>
+          <w:lang w:eastAsia="es-AR"/>
+        </w:rPr>
+      </w:pPr>
+    </w:p>
+    <w:p>
+      <w:pPr>
+        <w:jc w:val="both"/>
+        <w:rPr>
+          <w:rFonts w:cs="Times New Roman"/>
+          <w:sz w:val="24"/>
+          <w:szCs w:val="24"/>
+          <w:lang w:eastAsia="es-AR"/>
+        </w:rPr>
+      </w:pPr>
+    </w:p>
+    <w:p>
+      <w:pPr>
+        <w:jc w:val="both"/>
+        <w:rPr>
+          <w:rFonts w:cs="Times New Roman"/>
+          <w:sz w:val="24"/>
+          <w:szCs w:val="24"/>
+          <w:lang w:eastAsia="es-AR"/>
+        </w:rPr>
+      </w:pPr>
+    </w:p>
+    <w:p>
+      <w:pPr>
+        <w:jc w:val="both"/>
+        <w:rPr>
+          <w:rFonts w:cs="Times New Roman"/>
+          <w:sz w:val="24"/>
+          <w:szCs w:val="24"/>
+          <w:lang w:eastAsia="es-AR"/>
+        </w:rPr>
+      </w:pPr>
+    </w:p>
+    <w:p>
+      <w:pPr>
+        <w:jc w:val="both"/>
+        <w:rPr>
+          <w:rFonts w:cs="Times New Roman"/>
+          <w:sz w:val="24"/>
+          <w:szCs w:val="24"/>
+          <w:lang w:eastAsia="es-AR"/>
+        </w:rPr>
+      </w:pPr>
+    </w:p>
+    <w:p>
+      <w:pPr>
+        <w:jc w:val="both"/>
+        <w:rPr>
+          <w:rFonts w:cs="Times New Roman"/>
+          <w:sz w:val="24"/>
+          <w:szCs w:val="24"/>
+          <w:lang w:eastAsia="es-AR"/>
+        </w:rPr>
+      </w:pPr>
+    </w:p>
+    <w:p>
+      <w:pPr>
+        <w:jc w:val="both"/>
+        <w:rPr>
+          <w:rFonts w:cs="Times New Roman"/>
+          <w:sz w:val="24"/>
+          <w:szCs w:val="24"/>
+          <w:lang w:eastAsia="es-AR"/>
+        </w:rPr>
+      </w:pPr>
+    </w:p>
+    <w:p>
+      <w:pPr>
+        <w:jc w:val="both"/>
+        <w:rPr>
+          <w:rFonts w:cs="Times New Roman"/>
+          <w:sz w:val="24"/>
+          <w:szCs w:val="24"/>
+          <w:lang w:eastAsia="es-AR"/>
+        </w:rPr>
+      </w:pPr>
+    </w:p>
+    <w:p>
+      <w:pPr>
+        <w:jc w:val="both"/>
+        <w:rPr>
+          <w:rFonts w:cs="Times New Roman"/>
+          <w:sz w:val="24"/>
+          <w:szCs w:val="24"/>
+          <w:lang w:eastAsia="es-AR"/>
+        </w:rPr>
+      </w:pPr>
+    </w:p>
+    <w:p>
+      <w:pPr>
+        <w:jc w:val="both"/>
+        <w:rPr>
+          <w:rFonts w:cs="Times New Roman"/>
+          <w:sz w:val="24"/>
+          <w:szCs w:val="24"/>
+          <w:lang w:eastAsia="es-AR"/>
+        </w:rPr>
+      </w:pPr>
+    </w:p>
+    <w:p>
+      <w:pPr>
+        <w:pStyle w:val="Ttulo2"/>
+      </w:pPr>
+      <w:bookmarkStart w:id="15" w:name="_Toc449285879"/>
+      <w:r>
+        <w:lastRenderedPageBreak/>
+        <w:t>Versionado</w:t>
+      </w:r>
       <w:bookmarkEnd w:id="15"/>
-      <w:r>
+    </w:p>
+    <w:p/>
+    <w:tbl>
+      <w:tblPr>
+        <w:tblStyle w:val="Tablaconcuadrcula"/>
+        <w:tblW w:w="0" w:type="auto"/>
+        <w:tblInd w:w="0" w:type="dxa"/>
+        <w:tblLook w:val="04A0" w:firstRow="1" w:lastRow="0" w:firstColumn="1" w:lastColumn="0" w:noHBand="0" w:noVBand="1"/>
+      </w:tblPr>
+      <w:tblGrid>
+        <w:gridCol w:w="2992"/>
+        <w:gridCol w:w="2993"/>
+        <w:gridCol w:w="2993"/>
+      </w:tblGrid>
+      <w:tr>
+        <w:tc>
+          <w:tcPr>
+            <w:tcW w:w="2992" w:type="dxa"/>
+            <w:tcBorders>
+              <w:top w:val="single" w:sz="4" w:space="0" w:color="auto"/>
+              <w:left w:val="single" w:sz="4" w:space="0" w:color="auto"/>
+              <w:bottom w:val="single" w:sz="4" w:space="0" w:color="auto"/>
+              <w:right w:val="single" w:sz="4" w:space="0" w:color="auto"/>
+            </w:tcBorders>
+            <w:hideMark/>
+          </w:tcPr>
+          <w:p>
+            <w:r>
+              <w:t>Fecha</w:t>
+            </w:r>
+          </w:p>
+        </w:tc>
+        <w:tc>
+          <w:tcPr>
+            <w:tcW w:w="2993" w:type="dxa"/>
+            <w:tcBorders>
+              <w:top w:val="single" w:sz="4" w:space="0" w:color="auto"/>
+              <w:left w:val="single" w:sz="4" w:space="0" w:color="auto"/>
+              <w:bottom w:val="single" w:sz="4" w:space="0" w:color="auto"/>
+              <w:right w:val="single" w:sz="4" w:space="0" w:color="auto"/>
+            </w:tcBorders>
+            <w:hideMark/>
+          </w:tcPr>
+          <w:p>
+            <w:r>
+              <w:t>Autor</w:t>
+            </w:r>
+          </w:p>
+        </w:tc>
+        <w:tc>
+          <w:tcPr>
+            <w:tcW w:w="2993" w:type="dxa"/>
+            <w:tcBorders>
+              <w:top w:val="single" w:sz="4" w:space="0" w:color="auto"/>
+              <w:left w:val="single" w:sz="4" w:space="0" w:color="auto"/>
+              <w:bottom w:val="single" w:sz="4" w:space="0" w:color="auto"/>
+              <w:right w:val="single" w:sz="4" w:space="0" w:color="auto"/>
+            </w:tcBorders>
+            <w:hideMark/>
+          </w:tcPr>
+          <w:p>
+            <w:r>
+              <w:t>Versión</w:t>
+            </w:r>
+          </w:p>
+        </w:tc>
+      </w:tr>
+      <w:tr>
+        <w:tc>
+          <w:tcPr>
+            <w:tcW w:w="2992" w:type="dxa"/>
+            <w:tcBorders>
+              <w:top w:val="single" w:sz="4" w:space="0" w:color="auto"/>
+              <w:left w:val="single" w:sz="4" w:space="0" w:color="auto"/>
+              <w:bottom w:val="single" w:sz="4" w:space="0" w:color="auto"/>
+              <w:right w:val="single" w:sz="4" w:space="0" w:color="auto"/>
+            </w:tcBorders>
+            <w:hideMark/>
+          </w:tcPr>
+          <w:p>
+            <w:r>
+              <w:t>09</w:t>
+            </w:r>
+            <w:bookmarkStart w:id="16" w:name="_GoBack"/>
+            <w:bookmarkEnd w:id="16"/>
+            <w:r>
+              <w:t>/04/16</w:t>
+            </w:r>
+          </w:p>
+        </w:tc>
+        <w:tc>
+          <w:tcPr>
+            <w:tcW w:w="2993" w:type="dxa"/>
+            <w:tcBorders>
+              <w:top w:val="single" w:sz="4" w:space="0" w:color="auto"/>
+              <w:left w:val="single" w:sz="4" w:space="0" w:color="auto"/>
+              <w:bottom w:val="single" w:sz="4" w:space="0" w:color="auto"/>
+              <w:right w:val="single" w:sz="4" w:space="0" w:color="auto"/>
+            </w:tcBorders>
+            <w:hideMark/>
+          </w:tcPr>
+          <w:p>
+            <w:r>
+              <w:t>Ramondelli, María Belén</w:t>
+            </w:r>
+          </w:p>
+        </w:tc>
+        <w:tc>
+          <w:tcPr>
+            <w:tcW w:w="2993" w:type="dxa"/>
+            <w:tcBorders>
+              <w:top w:val="single" w:sz="4" w:space="0" w:color="auto"/>
+              <w:left w:val="single" w:sz="4" w:space="0" w:color="auto"/>
+              <w:bottom w:val="single" w:sz="4" w:space="0" w:color="auto"/>
+              <w:right w:val="single" w:sz="4" w:space="0" w:color="auto"/>
+            </w:tcBorders>
+            <w:hideMark/>
+          </w:tcPr>
+          <w:p>
+            <w:r>
+              <w:t>1.0</w:t>
+            </w:r>
+          </w:p>
+        </w:tc>
+      </w:tr>
+    </w:tbl>
+    <w:p>
+      <w:pPr>
+        <w:jc w:val="both"/>
         <w:rPr>
           <w:rFonts w:cs="Times New Roman"/>
           <w:sz w:val="24"/>
           <w:szCs w:val="24"/>
           <w:lang w:eastAsia="es-AR"/>
         </w:rPr>
-        <w:t xml:space="preserve">ara poder llevarlo a cabo. </w:t>
+      </w:pPr>
+      <w:r>
+        <w:rPr>
+          <w:rFonts w:cs="Times New Roman"/>
+          <w:sz w:val="24"/>
+          <w:szCs w:val="24"/>
+          <w:lang w:eastAsia="es-AR"/>
+        </w:rPr>
+        <w:t xml:space="preserve"> </w:t>
       </w:r>
     </w:p>
     <w:sectPr>
@@ -8724,6 +9048,31 @@
       <w:lang w:eastAsia="es-AR"/>
     </w:rPr>
   </w:style>
+  <w:style w:type="table" w:styleId="Tablaconcuadrcula">
+    <w:name w:val="Table Grid"/>
+    <w:basedOn w:val="Tablanormal"/>
+    <w:uiPriority w:val="59"/>
+    <w:rsid w:val="00287BCD"/>
+    <w:pPr>
+      <w:spacing w:after="0" w:line="240" w:lineRule="auto"/>
+    </w:pPr>
+    <w:tblPr>
+      <w:tblBorders>
+        <w:top w:val="single" w:sz="4" w:space="0" w:color="auto"/>
+        <w:left w:val="single" w:sz="4" w:space="0" w:color="auto"/>
+        <w:bottom w:val="single" w:sz="4" w:space="0" w:color="auto"/>
+        <w:right w:val="single" w:sz="4" w:space="0" w:color="auto"/>
+        <w:insideH w:val="single" w:sz="4" w:space="0" w:color="auto"/>
+        <w:insideV w:val="single" w:sz="4" w:space="0" w:color="auto"/>
+      </w:tblBorders>
+      <w:tblCellMar>
+        <w:top w:w="0" w:type="dxa"/>
+        <w:left w:w="108" w:type="dxa"/>
+        <w:bottom w:w="0" w:type="dxa"/>
+        <w:right w:w="108" w:type="dxa"/>
+      </w:tblCellMar>
+    </w:tblPr>
+  </w:style>
 </w:styles>
 </file>
 
@@ -9244,6 +9593,31 @@
       <w:lang w:eastAsia="es-AR"/>
     </w:rPr>
   </w:style>
+  <w:style w:type="table" w:styleId="Tablaconcuadrcula">
+    <w:name w:val="Table Grid"/>
+    <w:basedOn w:val="Tablanormal"/>
+    <w:uiPriority w:val="59"/>
+    <w:rsid w:val="00287BCD"/>
+    <w:pPr>
+      <w:spacing w:after="0" w:line="240" w:lineRule="auto"/>
+    </w:pPr>
+    <w:tblPr>
+      <w:tblBorders>
+        <w:top w:val="single" w:sz="4" w:space="0" w:color="auto"/>
+        <w:left w:val="single" w:sz="4" w:space="0" w:color="auto"/>
+        <w:bottom w:val="single" w:sz="4" w:space="0" w:color="auto"/>
+        <w:right w:val="single" w:sz="4" w:space="0" w:color="auto"/>
+        <w:insideH w:val="single" w:sz="4" w:space="0" w:color="auto"/>
+        <w:insideV w:val="single" w:sz="4" w:space="0" w:color="auto"/>
+      </w:tblBorders>
+      <w:tblCellMar>
+        <w:top w:w="0" w:type="dxa"/>
+        <w:left w:w="108" w:type="dxa"/>
+        <w:bottom w:w="0" w:type="dxa"/>
+        <w:right w:w="108" w:type="dxa"/>
+      </w:tblCellMar>
+    </w:tblPr>
+  </w:style>
 </w:styles>
 </file>
 
@@ -9556,7 +9930,7 @@
 </file>
 
 <file path=customXml/itemProps2.xml><?xml version="1.0" encoding="utf-8"?>
-<ds:datastoreItem xmlns:ds="http://schemas.openxmlformats.org/officeDocument/2006/customXml" ds:itemID="{2B3C1CBC-DE91-4133-944E-B21EF9CFC50D}">
+<ds:datastoreItem xmlns:ds="http://schemas.openxmlformats.org/officeDocument/2006/customXml" ds:itemID="{31D58291-4EEE-4625-B1EF-F01E03E61D20}">
   <ds:schemaRefs>
     <ds:schemaRef ds:uri="http://schemas.openxmlformats.org/officeDocument/2006/bibliography"/>
   </ds:schemaRefs>

</xml_diff>